<commit_message>
finished task 1 added pdfs
</commit_message>
<xml_diff>
--- a/Sheet 03/Task 3_1/task 1.docx
+++ b/Sheet 03/Task 3_1/task 1.docx
@@ -90,7 +90,39 @@
         <w:rPr>
           <w:lang w:val="en-GB"/>
         </w:rPr>
-        <w:t>- Loss of finger</w:t>
+        <w:t>+ No need to remember a password. Biometric characteristics are always accessible</w:t>
+      </w:r>
+    </w:p>
+    <w:p>
+      <w:pPr>
+        <w:rPr>
+          <w:lang w:val="en-GB"/>
+        </w:rPr>
+      </w:pPr>
+      <w:r>
+        <w:rPr>
+          <w:lang w:val="en-GB"/>
+        </w:rPr>
+        <w:t xml:space="preserve">- </w:t>
+      </w:r>
+      <w:r>
+        <w:rPr>
+          <w:lang w:val="en-GB"/>
+        </w:rPr>
+        <w:t>Biometric characteristics can be lost for ever (loss of hand…)</w:t>
+      </w:r>
+    </w:p>
+    <w:p>
+      <w:pPr>
+        <w:rPr>
+          <w:lang w:val="en-GB"/>
+        </w:rPr>
+      </w:pPr>
+      <w:r>
+        <w:rPr>
+          <w:lang w:val="en-GB"/>
+        </w:rPr>
+        <w:t>- New attack target (from information based up to personnel based)</w:t>
       </w:r>
     </w:p>
     <w:p>
@@ -129,7 +161,25 @@
         <w:rPr>
           <w:lang w:val="en-GB"/>
         </w:rPr>
-        <w:t>Combination of biometric authentication and authentication through possession</w:t>
+        <w:t>A</w:t>
+      </w:r>
+      <w:r>
+        <w:rPr>
+          <w:lang w:val="en-GB"/>
+        </w:rPr>
+        <w:t>uthentication through possession</w:t>
+      </w:r>
+      <w:r>
+        <w:rPr>
+          <w:lang w:val="en-GB"/>
+        </w:rPr>
+        <w:t xml:space="preserve"> in addition with</w:t>
+      </w:r>
+      <w:r>
+        <w:rPr>
+          <w:lang w:val="en-GB"/>
+        </w:rPr>
+        <w:t xml:space="preserve"> biometric authentication</w:t>
       </w:r>
       <w:r>
         <w:rPr>
@@ -171,6 +221,12 @@
         </w:rPr>
         <w:t xml:space="preserve"> with the preregistered rhythm to authenticate the person wearing the wristband.</w:t>
       </w:r>
+      <w:r>
+        <w:rPr>
+          <w:lang w:val="en-GB"/>
+        </w:rPr>
+        <w:t xml:space="preserve"> </w:t>
+      </w:r>
     </w:p>
     <w:p>
       <w:pPr>
@@ -184,6 +240,12 @@
         </w:rPr>
         <w:t>+ Fast and easy authentication</w:t>
       </w:r>
+      <w:r>
+        <w:rPr>
+          <w:lang w:val="en-GB"/>
+        </w:rPr>
+        <w:t xml:space="preserve"> (no input necessary)</w:t>
+      </w:r>
     </w:p>
     <w:p>
       <w:pPr>
@@ -208,40 +270,13 @@
         <w:rPr>
           <w:lang w:val="en-GB"/>
         </w:rPr>
-        <w:t>+ Encryption of the biometric information and wireless data</w:t>
-      </w:r>
-    </w:p>
-    <w:p>
-      <w:pPr>
-        <w:rPr>
-          <w:lang w:val="en-GB"/>
-        </w:rPr>
-      </w:pPr>
-    </w:p>
-    <w:p>
-      <w:pPr>
-        <w:rPr>
-          <w:lang w:val="en-GB"/>
-        </w:rPr>
-      </w:pPr>
-      <w:r>
-        <w:rPr>
-          <w:lang w:val="en-GB"/>
-        </w:rPr>
-        <w:t>3. TAN authentication</w:t>
-      </w:r>
-    </w:p>
-    <w:p>
-      <w:pPr>
-        <w:rPr>
-          <w:lang w:val="en-GB"/>
-        </w:rPr>
-      </w:pPr>
-      <w:r>
-        <w:rPr>
-          <w:lang w:val="en-GB"/>
-        </w:rPr>
-        <w:t>TAN is the transaction authentication number and is usually used in online banking. Therefore e.g. the user registered a phone number to the online bank and at the time of payment, the service sends a message to the user’s phone with the TAN. Mostly it is a 6 character long number.</w:t>
+        <w:t xml:space="preserve">- Wristband </w:t>
+      </w:r>
+      <w:r>
+        <w:rPr>
+          <w:lang w:val="en-GB"/>
+        </w:rPr>
+        <w:t>must always be worn and can get lost</w:t>
       </w:r>
       <w:bookmarkStart w:id="0" w:name="_GoBack"/>
       <w:bookmarkEnd w:id="0"/>
@@ -252,6 +287,144 @@
           <w:lang w:val="en-GB"/>
         </w:rPr>
       </w:pPr>
+      <w:r>
+        <w:rPr>
+          <w:lang w:val="en-GB"/>
+        </w:rPr>
+        <w:t xml:space="preserve">Popular </w:t>
+      </w:r>
+      <w:r>
+        <w:rPr>
+          <w:lang w:val="en-GB"/>
+        </w:rPr>
+        <w:t>service</w:t>
+      </w:r>
+      <w:r>
+        <w:rPr>
+          <w:lang w:val="en-GB"/>
+        </w:rPr>
+        <w:t xml:space="preserve">: </w:t>
+      </w:r>
+      <w:proofErr w:type="spellStart"/>
+      <w:r>
+        <w:rPr>
+          <w:lang w:val="en-GB"/>
+        </w:rPr>
+        <w:t>Nymi</w:t>
+      </w:r>
+      <w:proofErr w:type="spellEnd"/>
+      <w:r>
+        <w:rPr>
+          <w:lang w:val="en-GB"/>
+        </w:rPr>
+        <w:t xml:space="preserve"> Band</w:t>
+      </w:r>
+    </w:p>
+    <w:p>
+      <w:pPr>
+        <w:rPr>
+          <w:lang w:val="en-GB"/>
+        </w:rPr>
+      </w:pPr>
+    </w:p>
+    <w:p>
+      <w:pPr>
+        <w:rPr>
+          <w:lang w:val="en-GB"/>
+        </w:rPr>
+      </w:pPr>
+      <w:r>
+        <w:rPr>
+          <w:lang w:val="en-GB"/>
+        </w:rPr>
+        <w:t>3. TAN authentication</w:t>
+      </w:r>
+    </w:p>
+    <w:p>
+      <w:pPr>
+        <w:rPr>
+          <w:lang w:val="en-GB"/>
+        </w:rPr>
+      </w:pPr>
+      <w:r>
+        <w:rPr>
+          <w:lang w:val="en-GB"/>
+        </w:rPr>
+        <w:t xml:space="preserve">TAN is the transaction authentication number and is usually used in online banking. Therefore e.g. the user registered a phone number to the online bank and at the time of payment, the service sends a message to the user’s phone with the TAN. </w:t>
+      </w:r>
+      <w:r>
+        <w:rPr>
+          <w:lang w:val="en-GB"/>
+        </w:rPr>
+        <w:t xml:space="preserve">This TAN needs to be entered to authorize the payment. </w:t>
+      </w:r>
+      <w:r>
+        <w:rPr>
+          <w:lang w:val="en-GB"/>
+        </w:rPr>
+        <w:t>Mostly it is a 6 character long number.</w:t>
+      </w:r>
+    </w:p>
+    <w:p>
+      <w:pPr>
+        <w:rPr>
+          <w:lang w:val="en-GB"/>
+        </w:rPr>
+      </w:pPr>
+      <w:r>
+        <w:rPr>
+          <w:lang w:val="en-GB"/>
+        </w:rPr>
+        <w:t>+ No possession in form of a password is needed and has to be remembered</w:t>
+      </w:r>
+    </w:p>
+    <w:p>
+      <w:pPr>
+        <w:rPr>
+          <w:lang w:val="en-GB"/>
+        </w:rPr>
+      </w:pPr>
+      <w:r>
+        <w:rPr>
+          <w:lang w:val="en-GB"/>
+        </w:rPr>
+        <w:lastRenderedPageBreak/>
+        <w:t>- The transmission path can be intercepted</w:t>
+      </w:r>
+    </w:p>
+    <w:p>
+      <w:pPr>
+        <w:rPr>
+          <w:lang w:val="en-GB"/>
+        </w:rPr>
+      </w:pPr>
+      <w:r>
+        <w:rPr>
+          <w:lang w:val="en-GB"/>
+        </w:rPr>
+        <w:t xml:space="preserve">Popular service: </w:t>
+      </w:r>
+      <w:proofErr w:type="spellStart"/>
+      <w:r>
+        <w:rPr>
+          <w:lang w:val="en-GB"/>
+        </w:rPr>
+        <w:t>Kreissparkasse</w:t>
+      </w:r>
+      <w:proofErr w:type="spellEnd"/>
+      <w:r>
+        <w:rPr>
+          <w:lang w:val="en-GB"/>
+        </w:rPr>
+        <w:t xml:space="preserve"> Köln</w:t>
+      </w:r>
+    </w:p>
+    <w:p>
+      <w:pPr>
+        <w:rPr>
+          <w:lang w:val="en-GB"/>
+        </w:rPr>
+      </w:pPr>
     </w:p>
     <w:p>
       <w:pPr>
@@ -301,14 +474,7 @@
         <w:rPr>
           <w:lang w:val="en-GB"/>
         </w:rPr>
-        <w:t xml:space="preserve"> over the user’s telephone. </w:t>
-      </w:r>
-      <w:r>
-        <w:rPr>
-          <w:lang w:val="en-GB"/>
-        </w:rPr>
-        <w:lastRenderedPageBreak/>
-        <w:t>Therefore a 6 long digit code is send to the telephone via SMS</w:t>
+        <w:t xml:space="preserve"> over the user’s telephone. Therefore a 6 long digit code is send to the telephone via SMS</w:t>
       </w:r>
       <w:r>
         <w:rPr>
@@ -1648,7 +1814,7 @@
 </file>
 
 <file path=customXml/itemProps1.xml><?xml version="1.0" encoding="utf-8"?>
-<ds:datastoreItem xmlns:ds="http://schemas.openxmlformats.org/officeDocument/2006/customXml" ds:itemID="{051B7FCA-FFCD-45BE-A158-F49A81615206}">
+<ds:datastoreItem xmlns:ds="http://schemas.openxmlformats.org/officeDocument/2006/customXml" ds:itemID="{96936031-1BE0-4CDB-A87E-8E9F3B5BDD59}">
   <ds:schemaRefs>
     <ds:schemaRef ds:uri="http://schemas.openxmlformats.org/officeDocument/2006/bibliography"/>
   </ds:schemaRefs>

</xml_diff>